<commit_message>
Added additional test cases and test results
</commit_message>
<xml_diff>
--- a/docs/Test Cases/QT Test cases.docx
+++ b/docs/Test Cases/QT Test cases.docx
@@ -129,7 +129,7 @@
           <w:noProof/>
         </w:rPr>
         <w:drawing>
-          <wp:inline distT="0" distB="0" distL="0" distR="0" wp14:anchorId="533C8B0C" wp14:editId="54AF2C2A">
+          <wp:inline distT="0" distB="0" distL="0" distR="0" wp14:anchorId="0BCC8509" wp14:editId="401857C0">
             <wp:extent cx="3368675" cy="2038350"/>
             <wp:effectExtent l="0" t="0" r="3175" b="0"/>
             <wp:docPr id="1685040926" name="Picture 1"/>
@@ -217,6 +217,7 @@
     </w:p>
     <w:p>
       <w:r>
+        <w:lastRenderedPageBreak/>
         <w:t>Implementation Notes:</w:t>
       </w:r>
       <w:r>
@@ -239,7 +240,6 @@
     </w:p>
     <w:p>
       <w:r>
-        <w:lastRenderedPageBreak/>
         <w:t>Test Result: Passed</w:t>
       </w:r>
     </w:p>
@@ -249,7 +249,7 @@
           <w:noProof/>
         </w:rPr>
         <w:drawing>
-          <wp:inline distT="0" distB="0" distL="0" distR="0" wp14:anchorId="5F3E3B2C" wp14:editId="7170E0BF">
+          <wp:inline distT="0" distB="0" distL="0" distR="0" wp14:anchorId="00EB4469" wp14:editId="5CAC1396">
             <wp:extent cx="3448050" cy="3327400"/>
             <wp:effectExtent l="0" t="0" r="0" b="0"/>
             <wp:docPr id="1701728718" name="Picture 2" descr="alt tag"/>
@@ -421,10 +421,404 @@
         <w:t>Test Result: Passed</w:t>
       </w:r>
     </w:p>
+    <w:p>
+      <w:r>
+        <w:rPr>
+          <w:rFonts w:ascii="Arial" w:hAnsi="Arial" w:cs="Arial"/>
+          <w:noProof/>
+          <w:sz w:val="24"/>
+          <w:szCs w:val="24"/>
+        </w:rPr>
+        <w:lastRenderedPageBreak/>
+        <w:drawing>
+          <wp:inline distT="0" distB="0" distL="0" distR="0" wp14:anchorId="5078381C" wp14:editId="2F0D6E94">
+            <wp:extent cx="5486400" cy="2106543"/>
+            <wp:effectExtent l="0" t="0" r="0" b="8255"/>
+            <wp:docPr id="1473305721" name="Picture 3"/>
+            <wp:cNvGraphicFramePr>
+              <a:graphicFrameLocks xmlns:a="http://schemas.openxmlformats.org/drawingml/2006/main" noChangeAspect="1"/>
+            </wp:cNvGraphicFramePr>
+            <a:graphic xmlns:a="http://schemas.openxmlformats.org/drawingml/2006/main">
+              <a:graphicData uri="http://schemas.openxmlformats.org/drawingml/2006/picture">
+                <pic:pic xmlns:pic="http://schemas.openxmlformats.org/drawingml/2006/picture">
+                  <pic:nvPicPr>
+                    <pic:cNvPr id="0" name="Picture 5"/>
+                    <pic:cNvPicPr>
+                      <a:picLocks noChangeAspect="1" noChangeArrowheads="1"/>
+                    </pic:cNvPicPr>
+                  </pic:nvPicPr>
+                  <pic:blipFill>
+                    <a:blip r:embed="rId7" cstate="print">
+                      <a:extLst>
+                        <a:ext uri="{28A0092B-C50C-407E-A947-70E740481C1C}">
+                          <a14:useLocalDpi xmlns:a14="http://schemas.microsoft.com/office/drawing/2010/main" val="0"/>
+                        </a:ext>
+                      </a:extLst>
+                    </a:blip>
+                    <a:srcRect/>
+                    <a:stretch>
+                      <a:fillRect/>
+                    </a:stretch>
+                  </pic:blipFill>
+                  <pic:spPr bwMode="auto">
+                    <a:xfrm>
+                      <a:off x="0" y="0"/>
+                      <a:ext cx="5486400" cy="2106543"/>
+                    </a:xfrm>
+                    <a:prstGeom prst="rect">
+                      <a:avLst/>
+                    </a:prstGeom>
+                    <a:noFill/>
+                    <a:ln>
+                      <a:noFill/>
+                    </a:ln>
+                  </pic:spPr>
+                </pic:pic>
+              </a:graphicData>
+            </a:graphic>
+          </wp:inline>
+        </w:drawing>
+      </w:r>
+    </w:p>
+    <w:p>
+      <w:pPr>
+        <w:pStyle w:val="Heading2"/>
+      </w:pPr>
+      <w:r>
+        <w:t xml:space="preserve">QT-05: </w:t>
+      </w:r>
+      <w:proofErr w:type="spellStart"/>
+      <w:r>
+        <w:t>Thermo</w:t>
+      </w:r>
+      <w:proofErr w:type="spellEnd"/>
+      <w:r>
+        <w:t xml:space="preserve"> Value Accuracy</w:t>
+      </w:r>
+    </w:p>
+    <w:p>
+      <w:r>
+        <w:t xml:space="preserve">Test Goal: Confirm </w:t>
+      </w:r>
+      <w:proofErr w:type="spellStart"/>
+      <w:r>
+        <w:t>Qwt</w:t>
+      </w:r>
+      <w:proofErr w:type="spellEnd"/>
+      <w:r>
+        <w:t xml:space="preserve"> </w:t>
+      </w:r>
+      <w:proofErr w:type="spellStart"/>
+      <w:r>
+        <w:t>Thermo</w:t>
+      </w:r>
+      <w:proofErr w:type="spellEnd"/>
+      <w:r>
+        <w:t xml:space="preserve"> displays real-time temperature values accurately.</w:t>
+      </w:r>
+    </w:p>
+    <w:p>
+      <w:r>
+        <w:t>Expected Behavior:</w:t>
+      </w:r>
+      <w:r>
+        <w:br/>
+        <w:t>Real-time sensor data shown in widget</w:t>
+      </w:r>
+      <w:r>
+        <w:br/>
+        <w:t>Value refreshes dynamically</w:t>
+      </w:r>
+    </w:p>
+    <w:p>
+      <w:r>
+        <w:t>Test Result: Passed</w:t>
+      </w:r>
+    </w:p>
+    <w:p>
+      <w:pPr>
+        <w:pStyle w:val="Heading2"/>
+      </w:pPr>
+      <w:r>
+        <w:t xml:space="preserve">QT-06: Dynamic </w:t>
+      </w:r>
+      <w:proofErr w:type="spellStart"/>
+      <w:r>
+        <w:t>Thermo</w:t>
+      </w:r>
+      <w:proofErr w:type="spellEnd"/>
+      <w:r>
+        <w:t xml:space="preserve"> Scaling</w:t>
+      </w:r>
+    </w:p>
+    <w:p>
+      <w:r>
+        <w:t xml:space="preserve">Test Goal: Test that </w:t>
+      </w:r>
+      <w:proofErr w:type="spellStart"/>
+      <w:r>
+        <w:t>Qwt</w:t>
+      </w:r>
+      <w:proofErr w:type="spellEnd"/>
+      <w:r>
+        <w:t xml:space="preserve"> </w:t>
+      </w:r>
+      <w:proofErr w:type="spellStart"/>
+      <w:r>
+        <w:t>Thermo</w:t>
+      </w:r>
+      <w:proofErr w:type="spellEnd"/>
+      <w:r>
+        <w:t xml:space="preserve"> widget automatically scales when it receives data outside its initial range.</w:t>
+      </w:r>
+    </w:p>
+    <w:p>
+      <w:r>
+        <w:t>Expected Behavior:</w:t>
+      </w:r>
+      <w:r>
+        <w:br/>
+        <w:t>widget to auto-rescale based on new min/max values to display the current temperature correctly</w:t>
+      </w:r>
+    </w:p>
+    <w:p>
+      <w:r>
+        <w:t>Test Result: Passed</w:t>
+      </w:r>
+    </w:p>
+    <w:p>
+      <w:pPr>
+        <w:pStyle w:val="Heading2"/>
+      </w:pPr>
+      <w:r>
+        <w:t xml:space="preserve">QT-07: Extra Feature - Threshold-Based </w:t>
+      </w:r>
+      <w:proofErr w:type="spellStart"/>
+      <w:r>
+        <w:t>Thermo</w:t>
+      </w:r>
+      <w:proofErr w:type="spellEnd"/>
+      <w:r>
+        <w:t xml:space="preserve"> Color</w:t>
+      </w:r>
+    </w:p>
+    <w:p>
+      <w:r>
+        <w:t xml:space="preserve">Test Goal: Check color changes in </w:t>
+      </w:r>
+      <w:proofErr w:type="spellStart"/>
+      <w:r>
+        <w:t>Thermo</w:t>
+      </w:r>
+      <w:proofErr w:type="spellEnd"/>
+      <w:r>
+        <w:t xml:space="preserve"> widget based on temperature thresholds.</w:t>
+      </w:r>
+    </w:p>
+    <w:p>
+      <w:r>
+        <w:t>Expected Behavior:</w:t>
+      </w:r>
+      <w:r>
+        <w:br/>
+        <w:t>Below threshold = Blue</w:t>
+      </w:r>
+      <w:r>
+        <w:br/>
+        <w:t>Normal = Green</w:t>
+      </w:r>
+      <w:r>
+        <w:br/>
+        <w:t>Above = Red</w:t>
+      </w:r>
+    </w:p>
+    <w:p>
+      <w:r>
+        <w:t>Implementation Notes:</w:t>
+      </w:r>
+      <w:r>
+        <w:br/>
+        <w:t>Simulate data using heat/cold sources</w:t>
+      </w:r>
+    </w:p>
+    <w:p>
+      <w:r>
+        <w:rPr>
+          <w:highlight w:val="yellow"/>
+        </w:rPr>
+        <w:t>Test Result: Not run.</w:t>
+      </w:r>
+    </w:p>
+    <w:p>
+      <w:pPr>
+        <w:pStyle w:val="Heading2"/>
+      </w:pPr>
+      <w:r>
+        <w:lastRenderedPageBreak/>
+        <w:t>QT-08: Real-Time Curve Accuracy</w:t>
+      </w:r>
+    </w:p>
+    <w:p>
+      <w:r>
+        <w:t>Test Goal: Ensure plotted curve reflects actual temperature data dynamically.</w:t>
+      </w:r>
+    </w:p>
+    <w:p>
+      <w:r>
+        <w:t>Expected Behavior:</w:t>
+      </w:r>
+      <w:r>
+        <w:br/>
+        <w:t>Smooth curve updates without lag</w:t>
+      </w:r>
+      <w:r>
+        <w:br/>
+        <w:t>Accurate Y-axis scaling; recalculate as per the max and min temperature value in the plot array to display all the values.</w:t>
+      </w:r>
+    </w:p>
+    <w:p>
+      <w:r>
+        <w:t>Test Result: Passed</w:t>
+      </w:r>
+    </w:p>
+    <w:p>
+      <w:pPr>
+        <w:pStyle w:val="Heading2"/>
+      </w:pPr>
+      <w:r>
+        <w:t>QT-09: Table Value Accuracy</w:t>
+      </w:r>
+    </w:p>
+    <w:p>
+      <w:r>
+        <w:t xml:space="preserve">Test Goal: Validate that the table shows accurate </w:t>
+      </w:r>
+      <w:proofErr w:type="spellStart"/>
+      <w:r>
+        <w:t>DateTime</w:t>
+      </w:r>
+      <w:proofErr w:type="spellEnd"/>
+      <w:r>
+        <w:t xml:space="preserve"> and temperature logs.</w:t>
+      </w:r>
+    </w:p>
+    <w:p>
+      <w:r>
+        <w:t>Expected Behavior:</w:t>
+      </w:r>
+      <w:r>
+        <w:br/>
+        <w:t>Table display the correct timestamp and temperature values of last reading.</w:t>
+      </w:r>
+    </w:p>
+    <w:p>
+      <w:r>
+        <w:t>Test Result: Passed</w:t>
+      </w:r>
+    </w:p>
+    <w:p>
+      <w:pPr>
+        <w:pStyle w:val="Heading2"/>
+      </w:pPr>
+      <w:r>
+        <w:t>QT-10: Sensor 2 – Repeated Tests</w:t>
+      </w:r>
+    </w:p>
+    <w:p>
+      <w:r>
+        <w:t>Test Goal: Repeat all above tests using a second sensor.</w:t>
+      </w:r>
+    </w:p>
+    <w:p>
+      <w:r>
+        <w:t>Expected Behavior:  execute all the above test cases.</w:t>
+      </w:r>
+      <w:r>
+        <w:br/>
+      </w:r>
+    </w:p>
+    <w:p>
+      <w:r>
+        <w:t>Test Result: Passed</w:t>
+      </w:r>
+    </w:p>
+    <w:p>
+      <w:r>
+        <w:rPr>
+          <w:rFonts w:ascii="Arial" w:hAnsi="Arial" w:cs="Arial"/>
+          <w:noProof/>
+          <w:sz w:val="24"/>
+          <w:szCs w:val="24"/>
+        </w:rPr>
+        <w:lastRenderedPageBreak/>
+        <w:drawing>
+          <wp:anchor distT="0" distB="0" distL="114300" distR="114300" simplePos="0" relativeHeight="251658240" behindDoc="0" locked="0" layoutInCell="1" allowOverlap="1" wp14:anchorId="3157E687">
+            <wp:simplePos x="0" y="0"/>
+            <wp:positionH relativeFrom="column">
+              <wp:posOffset>0</wp:posOffset>
+            </wp:positionH>
+            <wp:positionV relativeFrom="paragraph">
+              <wp:posOffset>0</wp:posOffset>
+            </wp:positionV>
+            <wp:extent cx="5486400" cy="4114800"/>
+            <wp:effectExtent l="0" t="0" r="0" b="0"/>
+            <wp:wrapSquare wrapText="bothSides"/>
+            <wp:docPr id="854388734" name="Picture 5"/>
+            <wp:cNvGraphicFramePr>
+              <a:graphicFrameLocks xmlns:a="http://schemas.openxmlformats.org/drawingml/2006/main" noChangeAspect="1"/>
+            </wp:cNvGraphicFramePr>
+            <a:graphic xmlns:a="http://schemas.openxmlformats.org/drawingml/2006/main">
+              <a:graphicData uri="http://schemas.openxmlformats.org/drawingml/2006/picture">
+                <pic:pic xmlns:pic="http://schemas.openxmlformats.org/drawingml/2006/picture">
+                  <pic:nvPicPr>
+                    <pic:cNvPr id="0" name="Picture 7"/>
+                    <pic:cNvPicPr>
+                      <a:picLocks noChangeAspect="1" noChangeArrowheads="1"/>
+                    </pic:cNvPicPr>
+                  </pic:nvPicPr>
+                  <pic:blipFill>
+                    <a:blip r:embed="rId8" cstate="print">
+                      <a:extLst>
+                        <a:ext uri="{28A0092B-C50C-407E-A947-70E740481C1C}">
+                          <a14:useLocalDpi xmlns:a14="http://schemas.microsoft.com/office/drawing/2010/main" val="0"/>
+                        </a:ext>
+                      </a:extLst>
+                    </a:blip>
+                    <a:srcRect/>
+                    <a:stretch>
+                      <a:fillRect/>
+                    </a:stretch>
+                  </pic:blipFill>
+                  <pic:spPr bwMode="auto">
+                    <a:xfrm>
+                      <a:off x="0" y="0"/>
+                      <a:ext cx="5486400" cy="4114800"/>
+                    </a:xfrm>
+                    <a:prstGeom prst="rect">
+                      <a:avLst/>
+                    </a:prstGeom>
+                    <a:noFill/>
+                    <a:ln>
+                      <a:noFill/>
+                    </a:ln>
+                  </pic:spPr>
+                </pic:pic>
+              </a:graphicData>
+            </a:graphic>
+            <wp14:sizeRelH relativeFrom="margin">
+              <wp14:pctWidth>0</wp14:pctWidth>
+            </wp14:sizeRelH>
+            <wp14:sizeRelV relativeFrom="margin">
+              <wp14:pctHeight>0</wp14:pctHeight>
+            </wp14:sizeRelV>
+          </wp:anchor>
+        </w:drawing>
+      </w:r>
+    </w:p>
     <w:p/>
     <w:sectPr>
       <w:pgSz w:w="12240" w:h="15840"/>
-      <w:pgMar w:top="1440" w:right="1440" w:bottom="1440" w:left="1440" w:header="720" w:footer="720" w:gutter="0"/>
+      <w:pgMar w:top="1440" w:right="1800" w:bottom="1440" w:left="1800" w:header="720" w:footer="720" w:gutter="0"/>
       <w:cols w:space="720"/>
       <w:docGrid w:linePitch="360"/>
     </w:sectPr>

</xml_diff>

<commit_message>
Added QT test cases file
This doc has all the test cases for the QT project. It shows what we tested, what we expected, and if it worked or not.
</commit_message>
<xml_diff>
--- a/docs/Test Cases/QT Test cases.docx
+++ b/docs/Test Cases/QT Test cases.docx
@@ -129,7 +129,7 @@
           <w:noProof/>
         </w:rPr>
         <w:drawing>
-          <wp:inline distT="0" distB="0" distL="0" distR="0" wp14:anchorId="0BCC8509" wp14:editId="401857C0">
+          <wp:inline distT="0" distB="0" distL="0" distR="0" wp14:anchorId="71D8F174" wp14:editId="5DE76BDE">
             <wp:extent cx="3368675" cy="2038350"/>
             <wp:effectExtent l="0" t="0" r="3175" b="0"/>
             <wp:docPr id="1685040926" name="Picture 1"/>
@@ -249,7 +249,7 @@
           <w:noProof/>
         </w:rPr>
         <w:drawing>
-          <wp:inline distT="0" distB="0" distL="0" distR="0" wp14:anchorId="00EB4469" wp14:editId="5CAC1396">
+          <wp:inline distT="0" distB="0" distL="0" distR="0" wp14:anchorId="532B7DB7" wp14:editId="4682A641">
             <wp:extent cx="3448050" cy="3327400"/>
             <wp:effectExtent l="0" t="0" r="0" b="0"/>
             <wp:docPr id="1701728718" name="Picture 2" descr="alt tag"/>
@@ -417,7 +417,17 @@
       </w:r>
     </w:p>
     <w:p>
-      <w:r>
+      <w:pPr>
+        <w:rPr>
+          <w:b/>
+          <w:bCs/>
+        </w:rPr>
+      </w:pPr>
+      <w:r>
+        <w:rPr>
+          <w:b/>
+          <w:bCs/>
+        </w:rPr>
         <w:t>Test Result: Passed</w:t>
       </w:r>
     </w:p>
@@ -431,7 +441,7 @@
         </w:rPr>
         <w:lastRenderedPageBreak/>
         <w:drawing>
-          <wp:inline distT="0" distB="0" distL="0" distR="0" wp14:anchorId="5078381C" wp14:editId="2F0D6E94">
+          <wp:inline distT="0" distB="0" distL="0" distR="0" wp14:anchorId="1D30DE1D" wp14:editId="76C5B17C">
             <wp:extent cx="5486400" cy="2106543"/>
             <wp:effectExtent l="0" t="0" r="0" b="8255"/>
             <wp:docPr id="1473305721" name="Picture 3"/>
@@ -582,7 +592,17 @@
       </w:r>
     </w:p>
     <w:p>
-      <w:r>
+      <w:pPr>
+        <w:rPr>
+          <w:b/>
+          <w:bCs/>
+        </w:rPr>
+      </w:pPr>
+      <w:r>
+        <w:rPr>
+          <w:b/>
+          <w:bCs/>
+        </w:rPr>
         <w:t>Test Result: Passed</w:t>
       </w:r>
     </w:p>
@@ -677,16 +697,200 @@
       </w:r>
     </w:p>
     <w:p>
-      <w:r>
+      <w:pPr>
+        <w:rPr>
+          <w:b/>
+          <w:bCs/>
+        </w:rPr>
+      </w:pPr>
+      <w:r>
+        <w:rPr>
+          <w:b/>
+          <w:bCs/>
+        </w:rPr>
         <w:t>Test Result: Passed</w:t>
       </w:r>
     </w:p>
     <w:p>
       <w:pPr>
-        <w:pStyle w:val="Heading2"/>
-      </w:pPr>
-      <w:r>
-        <w:t>QT-09: Table Value Accuracy</w:t>
+        <w:shd w:val="clear" w:color="auto" w:fill="FFFFFF"/>
+        <w:spacing w:before="160" w:after="80"/>
+        <w:rPr>
+          <w:color w:val="2F5496"/>
+          <w:sz w:val="32"/>
+          <w:szCs w:val="32"/>
+        </w:rPr>
+      </w:pPr>
+      <w:r>
+        <w:rPr>
+          <w:color w:val="2F5496"/>
+          <w:sz w:val="32"/>
+          <w:szCs w:val="32"/>
+        </w:rPr>
+        <w:t xml:space="preserve">QT-09: </w:t>
+      </w:r>
+      <w:r>
+        <w:rPr>
+          <w:color w:val="2F5496"/>
+          <w:sz w:val="32"/>
+          <w:szCs w:val="32"/>
+        </w:rPr>
+        <w:t>Extra Feature - Threshold</w:t>
+      </w:r>
+      <w:r>
+        <w:rPr>
+          <w:color w:val="2F5496"/>
+          <w:sz w:val="32"/>
+          <w:szCs w:val="32"/>
+        </w:rPr>
+        <w:t xml:space="preserve"> </w:t>
+      </w:r>
+      <w:r>
+        <w:rPr>
+          <w:color w:val="2F5496"/>
+          <w:sz w:val="32"/>
+          <w:szCs w:val="32"/>
+        </w:rPr>
+        <w:t xml:space="preserve">Based </w:t>
+      </w:r>
+      <w:r>
+        <w:rPr>
+          <w:color w:val="2F5496"/>
+          <w:sz w:val="32"/>
+          <w:szCs w:val="32"/>
+        </w:rPr>
+        <w:t xml:space="preserve">Curve </w:t>
+      </w:r>
+      <w:r>
+        <w:rPr>
+          <w:color w:val="2F5496"/>
+          <w:sz w:val="32"/>
+          <w:szCs w:val="32"/>
+        </w:rPr>
+        <w:t>Color</w:t>
+      </w:r>
+    </w:p>
+    <w:p>
+      <w:pPr>
+        <w:shd w:val="clear" w:color="auto" w:fill="FFFFFF"/>
+      </w:pPr>
+      <w:r>
+        <w:t xml:space="preserve">Test Goal: Check color changes in plotted curve based on temperature thresholds. </w:t>
+      </w:r>
+    </w:p>
+    <w:p>
+      <w:pPr>
+        <w:shd w:val="clear" w:color="auto" w:fill="FFFFFF"/>
+      </w:pPr>
+      <w:r>
+        <w:t xml:space="preserve">Expected Behavior: </w:t>
+      </w:r>
+    </w:p>
+    <w:p>
+      <w:pPr>
+        <w:shd w:val="clear" w:color="auto" w:fill="FFFFFF"/>
+      </w:pPr>
+      <w:r>
+        <w:t xml:space="preserve">Below threshold = </w:t>
+      </w:r>
+      <w:r>
+        <w:rPr>
+          <w:color w:val="0070C0"/>
+        </w:rPr>
+        <w:t xml:space="preserve">Blue </w:t>
+      </w:r>
+    </w:p>
+    <w:p>
+      <w:pPr>
+        <w:shd w:val="clear" w:color="auto" w:fill="FFFFFF"/>
+      </w:pPr>
+      <w:r>
+        <w:t xml:space="preserve">Normal = </w:t>
+      </w:r>
+      <w:r>
+        <w:rPr>
+          <w:color w:val="70AD47" w:themeColor="accent6"/>
+        </w:rPr>
+        <w:t xml:space="preserve">Green </w:t>
+      </w:r>
+    </w:p>
+    <w:p>
+      <w:pPr>
+        <w:shd w:val="clear" w:color="auto" w:fill="FFFFFF"/>
+      </w:pPr>
+      <w:r>
+        <w:t xml:space="preserve">Above = </w:t>
+      </w:r>
+      <w:r>
+        <w:rPr>
+          <w:color w:val="C00000"/>
+        </w:rPr>
+        <w:t xml:space="preserve">Red </w:t>
+      </w:r>
+    </w:p>
+    <w:p>
+      <w:pPr>
+        <w:shd w:val="clear" w:color="auto" w:fill="FFFFFF"/>
+      </w:pPr>
+      <w:r>
+        <w:t xml:space="preserve">Implementation Notes: </w:t>
+      </w:r>
+    </w:p>
+    <w:p>
+      <w:pPr>
+        <w:shd w:val="clear" w:color="auto" w:fill="FFFFFF"/>
+      </w:pPr>
+      <w:r>
+        <w:t xml:space="preserve">Simulate data using heat/cold sources </w:t>
+      </w:r>
+    </w:p>
+    <w:p>
+      <w:pPr>
+        <w:shd w:val="clear" w:color="auto" w:fill="FFFFFF"/>
+      </w:pPr>
+      <w:r>
+        <w:rPr>
+          <w:highlight w:val="yellow"/>
+        </w:rPr>
+        <w:t>Test Result: not Run</w:t>
+      </w:r>
+      <w:r>
+        <w:t xml:space="preserve"> </w:t>
+      </w:r>
+    </w:p>
+    <w:p>
+      <w:pPr>
+        <w:shd w:val="clear" w:color="auto" w:fill="FFFFFF"/>
+        <w:spacing w:before="160" w:after="80"/>
+        <w:rPr>
+          <w:color w:val="2F5496"/>
+          <w:sz w:val="32"/>
+          <w:szCs w:val="32"/>
+        </w:rPr>
+      </w:pPr>
+      <w:r>
+        <w:rPr>
+          <w:color w:val="2F5496"/>
+          <w:sz w:val="32"/>
+          <w:szCs w:val="32"/>
+        </w:rPr>
+        <w:t>QT-</w:t>
+      </w:r>
+      <w:r>
+        <w:rPr>
+          <w:color w:val="2F5496"/>
+          <w:sz w:val="32"/>
+          <w:szCs w:val="32"/>
+        </w:rPr>
+        <w:t>10</w:t>
+      </w:r>
+      <w:r>
+        <w:rPr>
+          <w:color w:val="2F5496"/>
+          <w:sz w:val="32"/>
+          <w:szCs w:val="32"/>
+        </w:rPr>
+        <w:t>: Table Value Accuracy</w:t>
       </w:r>
     </w:p>
     <w:p>
@@ -712,16 +916,193 @@
       </w:r>
     </w:p>
     <w:p>
-      <w:r>
+      <w:pPr>
+        <w:rPr>
+          <w:b/>
+          <w:bCs/>
+        </w:rPr>
+      </w:pPr>
+      <w:r>
+        <w:rPr>
+          <w:b/>
+          <w:bCs/>
+        </w:rPr>
         <w:t>Test Result: Passed</w:t>
       </w:r>
     </w:p>
     <w:p>
       <w:pPr>
-        <w:pStyle w:val="Heading2"/>
-      </w:pPr>
-      <w:r>
-        <w:t>QT-10: Sensor 2 – Repeated Tests</w:t>
+        <w:shd w:val="clear" w:color="auto" w:fill="FFFFFF"/>
+        <w:spacing w:before="160" w:after="80"/>
+        <w:rPr>
+          <w:color w:val="2F5496"/>
+          <w:sz w:val="32"/>
+          <w:szCs w:val="32"/>
+        </w:rPr>
+      </w:pPr>
+      <w:r>
+        <w:rPr>
+          <w:color w:val="2F5496"/>
+          <w:sz w:val="32"/>
+          <w:szCs w:val="32"/>
+        </w:rPr>
+        <w:t>QT-1</w:t>
+      </w:r>
+      <w:r>
+        <w:rPr>
+          <w:color w:val="2F5496"/>
+          <w:sz w:val="32"/>
+          <w:szCs w:val="32"/>
+        </w:rPr>
+        <w:t>1</w:t>
+      </w:r>
+      <w:r>
+        <w:rPr>
+          <w:color w:val="2F5496"/>
+          <w:sz w:val="32"/>
+          <w:szCs w:val="32"/>
+        </w:rPr>
+        <w:t xml:space="preserve">: </w:t>
+      </w:r>
+      <w:r>
+        <w:rPr>
+          <w:color w:val="2F5496"/>
+          <w:sz w:val="32"/>
+          <w:szCs w:val="32"/>
+        </w:rPr>
+        <w:t xml:space="preserve">Extra Feature </w:t>
+      </w:r>
+      <w:r>
+        <w:rPr>
+          <w:color w:val="2F5496"/>
+          <w:sz w:val="32"/>
+          <w:szCs w:val="32"/>
+        </w:rPr>
+        <w:t>:</w:t>
+      </w:r>
+      <w:r>
+        <w:rPr>
+          <w:color w:val="2F5496"/>
+          <w:sz w:val="32"/>
+          <w:szCs w:val="32"/>
+        </w:rPr>
+        <w:t xml:space="preserve">Threshold Based </w:t>
+      </w:r>
+      <w:r>
+        <w:rPr>
+          <w:color w:val="2F5496"/>
+          <w:sz w:val="32"/>
+          <w:szCs w:val="32"/>
+        </w:rPr>
+        <w:t>table value</w:t>
+      </w:r>
+      <w:r>
+        <w:rPr>
+          <w:color w:val="2F5496"/>
+          <w:sz w:val="32"/>
+          <w:szCs w:val="32"/>
+        </w:rPr>
+        <w:t xml:space="preserve"> Color</w:t>
+      </w:r>
+    </w:p>
+    <w:p>
+      <w:r>
+        <w:t xml:space="preserve">Test Goal: Check color changes in plotted curve based on temperature thresholds. </w:t>
+      </w:r>
+    </w:p>
+    <w:p>
+      <w:r>
+        <w:t xml:space="preserve">Expected Behavior: </w:t>
+      </w:r>
+    </w:p>
+    <w:p>
+      <w:r>
+        <w:t xml:space="preserve">Below threshold = </w:t>
+      </w:r>
+      <w:r>
+        <w:rPr>
+          <w:color w:val="4472C4" w:themeColor="accent1"/>
+        </w:rPr>
+        <w:t xml:space="preserve">Blue </w:t>
+      </w:r>
+    </w:p>
+    <w:p>
+      <w:r>
+        <w:t xml:space="preserve">Normal = </w:t>
+      </w:r>
+      <w:r>
+        <w:rPr>
+          <w:color w:val="70AD47" w:themeColor="accent6"/>
+        </w:rPr>
+        <w:t xml:space="preserve">Green </w:t>
+      </w:r>
+    </w:p>
+    <w:p>
+      <w:r>
+        <w:t xml:space="preserve">Above = </w:t>
+      </w:r>
+      <w:r>
+        <w:rPr>
+          <w:color w:val="C00000"/>
+        </w:rPr>
+        <w:t xml:space="preserve">Red </w:t>
+      </w:r>
+    </w:p>
+    <w:p>
+      <w:r>
+        <w:lastRenderedPageBreak/>
+        <w:t xml:space="preserve">Implementation Notes: </w:t>
+      </w:r>
+    </w:p>
+    <w:p>
+      <w:r>
+        <w:t xml:space="preserve">Simulate data using heat/cold sources </w:t>
+      </w:r>
+    </w:p>
+    <w:p>
+      <w:r>
+        <w:rPr>
+          <w:highlight w:val="yellow"/>
+        </w:rPr>
+        <w:t>Test Result: not Run</w:t>
+      </w:r>
+      <w:r>
+        <w:t xml:space="preserve"> </w:t>
+      </w:r>
+    </w:p>
+    <w:p>
+      <w:pPr>
+        <w:shd w:val="clear" w:color="auto" w:fill="FFFFFF"/>
+        <w:spacing w:before="160" w:after="80"/>
+        <w:rPr>
+          <w:color w:val="2F5496"/>
+          <w:sz w:val="32"/>
+          <w:szCs w:val="32"/>
+        </w:rPr>
+      </w:pPr>
+      <w:r>
+        <w:rPr>
+          <w:color w:val="2F5496"/>
+          <w:sz w:val="32"/>
+          <w:szCs w:val="32"/>
+        </w:rPr>
+        <w:t>QT-1</w:t>
+      </w:r>
+      <w:r>
+        <w:rPr>
+          <w:color w:val="2F5496"/>
+          <w:sz w:val="32"/>
+          <w:szCs w:val="32"/>
+        </w:rPr>
+        <w:t>2</w:t>
+      </w:r>
+      <w:r>
+        <w:rPr>
+          <w:color w:val="2F5496"/>
+          <w:sz w:val="32"/>
+          <w:szCs w:val="32"/>
+        </w:rPr>
+        <w:t>: Sensor 2 – Repeated Tests</w:t>
       </w:r>
     </w:p>
     <w:p>
@@ -730,6 +1111,12 @@
       </w:r>
     </w:p>
     <w:p>
+      <w:pPr>
+        <w:rPr>
+          <w:b/>
+          <w:bCs/>
+        </w:rPr>
+      </w:pPr>
       <w:r>
         <w:t>Expected Behavior:  execute all the above test cases.</w:t>
       </w:r>
@@ -738,8 +1125,40 @@
       </w:r>
     </w:p>
     <w:p>
-      <w:r>
-        <w:t>Test Result: Passed</w:t>
+      <w:pPr>
+        <w:rPr>
+          <w:b/>
+          <w:bCs/>
+        </w:rPr>
+      </w:pPr>
+      <w:r>
+        <w:rPr>
+          <w:b/>
+          <w:bCs/>
+        </w:rPr>
+        <w:t xml:space="preserve">Test Result: </w:t>
+      </w:r>
+      <w:r>
+        <w:rPr>
+          <w:b/>
+          <w:bCs/>
+        </w:rPr>
+        <w:t xml:space="preserve">all basic test case passed </w:t>
+      </w:r>
+      <w:r>
+        <w:rPr>
+          <w:b/>
+          <w:bCs/>
+          <w:highlight w:val="yellow"/>
+        </w:rPr>
+        <w:t>Extra Feature Not Run</w:t>
+      </w:r>
+      <w:r>
+        <w:rPr>
+          <w:b/>
+          <w:bCs/>
+        </w:rPr>
+        <w:t xml:space="preserve"> (under development)</w:t>
       </w:r>
     </w:p>
     <w:p>
@@ -750,9 +1169,8 @@
           <w:sz w:val="24"/>
           <w:szCs w:val="24"/>
         </w:rPr>
-        <w:lastRenderedPageBreak/>
         <w:drawing>
-          <wp:anchor distT="0" distB="0" distL="114300" distR="114300" simplePos="0" relativeHeight="251658240" behindDoc="0" locked="0" layoutInCell="1" allowOverlap="1" wp14:anchorId="3157E687">
+          <wp:anchor distT="0" distB="0" distL="114300" distR="114300" simplePos="0" relativeHeight="251658240" behindDoc="0" locked="0" layoutInCell="1" allowOverlap="1" wp14:anchorId="1936CFAB" wp14:editId="66C9A311">
             <wp:simplePos x="0" y="0"/>
             <wp:positionH relativeFrom="column">
               <wp:posOffset>0</wp:posOffset>
@@ -1628,6 +2046,7 @@
   <w:style w:type="character" w:default="1" w:styleId="DefaultParagraphFont">
     <w:name w:val="Default Paragraph Font"/>
     <w:uiPriority w:val="1"/>
+    <w:semiHidden/>
     <w:unhideWhenUsed/>
   </w:style>
   <w:style w:type="table" w:default="1" w:styleId="TableNormal">
@@ -1989,6 +2408,22 @@
         <w:insideV w:val="single" w:sz="4" w:space="0" w:color="auto"/>
       </w:tblBorders>
     </w:tblPr>
+  </w:style>
+  <w:style w:type="paragraph" w:styleId="NoSpacing">
+    <w:name w:val="No Spacing"/>
+    <w:uiPriority w:val="1"/>
+    <w:qFormat/>
+    <w:rsid w:val="002D4337"/>
+    <w:pPr>
+      <w:spacing w:after="0" w:line="240" w:lineRule="auto"/>
+    </w:pPr>
+    <w:rPr>
+      <w:rFonts w:eastAsiaTheme="minorEastAsia"/>
+      <w:kern w:val="0"/>
+      <w:szCs w:val="22"/>
+      <w:lang w:bidi="ar-SA"/>
+      <w14:ligatures w14:val="none"/>
+    </w:rPr>
   </w:style>
 </w:styles>
 </file>

</xml_diff>